<commit_message>
added missing graphs and descriptions
</commit_message>
<xml_diff>
--- a/Comp4710_Paper_v1.docx
+++ b/Comp4710_Paper_v1.docx
@@ -1617,13 +1617,7 @@
         <w:jc w:val="both"/>
       </w:pPr>
       <w:r>
-        <w:t>The demographic information relating to Covid-19 and Long Covid-19 from the week 4</w:t>
-      </w:r>
-      <w:r>
-        <w:t>6</w:t>
-      </w:r>
-      <w:r>
-        <w:t xml:space="preserve"> US Census Bureau [ref] was mined and graphed to compare distributions. </w:t>
+        <w:t xml:space="preserve">The demographic information relating to Covid-19 and Long Covid-19 from the week 46 US Census Bureau [ref] was mined and graphed to compare distributions. </w:t>
       </w:r>
       <w:r>
         <w:t xml:space="preserve">The results of the demographic analysis will be compared to the results of demographic information collected </w:t>
@@ -1650,13 +1644,7 @@
         <w:jc w:val="both"/>
       </w:pPr>
       <w:r>
-        <w:t>Similarly to the age distribution of Covid-19 patients, most of the individuals experiencing Long Covid-19 are in the 30-60 age range (fig.</w:t>
-      </w:r>
-      <w:r>
-        <w:t>2</w:t>
-      </w:r>
-      <w:r>
-        <w:t>.). Individuals younger than 30 and older than 80 had the smallest incidence of Long Covid-19.</w:t>
+        <w:t>Similarly to the age distribution of Covid-19 patients, most of the individuals experiencing Long Covid-19 are in the 30-60 age range (fig.2.). Individuals younger than 30 and older than 80 had the smallest incidence of Long Covid-19.</w:t>
       </w:r>
     </w:p>
     <w:p>
@@ -1777,7 +1765,7 @@
                 <v:stroke joinstyle="miter"/>
                 <v:path gradientshapeok="t" o:connecttype="rect"/>
               </v:shapetype>
-              <v:shape id="Text Box 2" o:spid="_x0000_s1026" type="#_x0000_t202" style="width:129.6pt;height:112.3pt;visibility:visible;mso-wrap-style:square;mso-left-percent:-10001;mso-top-percent:-10001;mso-position-horizontal:absolute;mso-position-horizontal-relative:char;mso-position-vertical:absolute;mso-position-vertical-relative:line;mso-left-percent:-10001;mso-top-percent:-10001;v-text-anchor:top" o:gfxdata="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">
+              <v:shape id="Text Box 2" o:spid="_x0000_s1026" type="#_x0000_t202" style="width:129.6pt;height:112.3pt;visibility:visible;mso-wrap-style:square;mso-left-percent:-10001;mso-top-percent:-10001;mso-position-horizontal:absolute;mso-position-horizontal-relative:char;mso-position-vertical:absolute;mso-position-vertical-relative:line;mso-left-percent:-10001;mso-top-percent:-10001;v-text-anchor:top" o:gfxdata="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">
                 <v:textbox>
                   <w:txbxContent>
                     <w:p>
@@ -1953,7 +1941,7 @@
           </mc:Choice>
           <mc:Fallback>
             <w:pict>
-              <v:shape w14:anchorId="71B41A2B" id="_x0000_s1027" type="#_x0000_t202" style="width:129.6pt;height:112.3pt;visibility:visible;mso-wrap-style:square;mso-left-percent:-10001;mso-top-percent:-10001;mso-position-horizontal:absolute;mso-position-horizontal-relative:char;mso-position-vertical:absolute;mso-position-vertical-relative:line;mso-left-percent:-10001;mso-top-percent:-10001;v-text-anchor:top" o:gfxdata="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">
+              <v:shape w14:anchorId="71B41A2B" id="_x0000_s1027" type="#_x0000_t202" style="width:129.6pt;height:112.3pt;visibility:visible;mso-wrap-style:square;mso-left-percent:-10001;mso-top-percent:-10001;mso-position-horizontal:absolute;mso-position-horizontal-relative:char;mso-position-vertical:absolute;mso-position-vertical-relative:line;mso-left-percent:-10001;mso-top-percent:-10001;v-text-anchor:top" o:gfxdata="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">
                 <v:textbox>
                   <w:txbxContent>
                     <w:p>
@@ -2083,6 +2071,7 @@
     </w:p>
     <w:p>
       <w:pPr>
+        <w:ind w:firstLine="720"/>
         <w:jc w:val="left"/>
         <w:rPr>
           <w:noProof/>
@@ -2266,7 +2255,7 @@
           </mc:Choice>
           <mc:Fallback>
             <w:pict>
-              <v:shape w14:anchorId="402C090E" id="_x0000_s1028" type="#_x0000_t202" style="width:129.6pt;height:112.3pt;visibility:visible;mso-wrap-style:square;mso-left-percent:-10001;mso-top-percent:-10001;mso-position-horizontal:absolute;mso-position-horizontal-relative:char;mso-position-vertical:absolute;mso-position-vertical-relative:line;mso-left-percent:-10001;mso-top-percent:-10001;v-text-anchor:top" o:gfxdata="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">
+              <v:shape w14:anchorId="402C090E" id="_x0000_s1028" type="#_x0000_t202" style="width:129.6pt;height:112.3pt;visibility:visible;mso-wrap-style:square;mso-left-percent:-10001;mso-top-percent:-10001;mso-position-horizontal:absolute;mso-position-horizontal-relative:char;mso-position-vertical:absolute;mso-position-vertical-relative:line;mso-left-percent:-10001;mso-top-percent:-10001;v-text-anchor:top" o:gfxdata="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">
                 <v:textbox>
                   <w:txbxContent>
                     <w:p>
@@ -2442,7 +2431,7 @@
           </mc:Choice>
           <mc:Fallback>
             <w:pict>
-              <v:shape w14:anchorId="390783DE" id="_x0000_s1029" type="#_x0000_t202" style="width:129.6pt;height:112.3pt;visibility:visible;mso-wrap-style:square;mso-left-percent:-10001;mso-top-percent:-10001;mso-position-horizontal:absolute;mso-position-horizontal-relative:char;mso-position-vertical:absolute;mso-position-vertical-relative:line;mso-left-percent:-10001;mso-top-percent:-10001;v-text-anchor:top" o:gfxdata="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">
+              <v:shape w14:anchorId="390783DE" id="_x0000_s1029" type="#_x0000_t202" style="width:129.6pt;height:112.3pt;visibility:visible;mso-wrap-style:square;mso-left-percent:-10001;mso-top-percent:-10001;mso-position-horizontal:absolute;mso-position-horizontal-relative:char;mso-position-vertical:absolute;mso-position-vertical-relative:line;mso-left-percent:-10001;mso-top-percent:-10001;v-text-anchor:top" o:gfxdata="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">
                 <v:textbox>
                   <w:txbxContent>
                     <w:p>
@@ -2529,21 +2518,7 @@
           <w:sz w:val="12"/>
           <w:szCs w:val="12"/>
         </w:rPr>
-        <w:t>3</w:t>
-      </w:r>
-      <w:r>
-        <w:rPr>
-          <w:sz w:val="12"/>
-          <w:szCs w:val="12"/>
-        </w:rPr>
-        <w:t xml:space="preserve">. </w:t>
-      </w:r>
-      <w:r>
-        <w:rPr>
-          <w:sz w:val="12"/>
-          <w:szCs w:val="12"/>
-        </w:rPr>
-        <w:t xml:space="preserve"> Birth Gender Ratio for Covid-19 Patients</w:t>
+        <w:t>3.  Birth Gender Ratio for Covid-19 Patients</w:t>
       </w:r>
       <w:r>
         <w:rPr>
@@ -2591,19 +2566,77 @@
     </w:p>
     <w:p>
       <w:pPr>
+        <w:ind w:firstLine="720"/>
         <w:jc w:val="both"/>
       </w:pPr>
+      <w:r>
+        <w:t>Of the individuals with Covid-19</w:t>
+      </w:r>
+      <w:r>
+        <w:t xml:space="preserve"> (fig.5)</w:t>
+      </w:r>
+      <w:r>
+        <w:t xml:space="preserve">, </w:t>
+      </w:r>
+      <w:r>
+        <w:t>60.91% identify as female while</w:t>
+      </w:r>
+      <w:r>
+        <w:t xml:space="preserve"> </w:t>
+      </w:r>
+      <w:r>
+        <w:t>36.79</w:t>
+      </w:r>
+      <w:r>
+        <w:t xml:space="preserve">% identify as male. </w:t>
+      </w:r>
+      <w:r>
+        <w:t xml:space="preserve"> Only 0.41% identify as transgender and </w:t>
+      </w:r>
+      <w:r>
+        <w:t>1.</w:t>
+      </w:r>
+      <w:r>
+        <w:t>89% identify as a different gender identity. The percentage of individuals who identify as female increases to 70</w:t>
+      </w:r>
+      <w:r>
+        <w:t>.76% when examining individuals with Long Covid-19</w:t>
+      </w:r>
+      <w:r>
+        <w:t xml:space="preserve"> (fig.6)</w:t>
+      </w:r>
+      <w:r>
+        <w:t>. The number of individuals identifying as male decreases</w:t>
+      </w:r>
+      <w:r>
+        <w:t xml:space="preserve"> to 26.63%. </w:t>
+      </w:r>
+      <w:r>
+        <w:t xml:space="preserve">Transgender </w:t>
+      </w:r>
+      <w:r>
+        <w:t xml:space="preserve">individuals and individuals that identify as a different gender identity </w:t>
+      </w:r>
+      <w:r>
+        <w:t xml:space="preserve">make up </w:t>
+      </w:r>
+      <w:r>
+        <w:t xml:space="preserve">0.53% and 2.09% of the </w:t>
+      </w:r>
+      <w:r>
+        <w:t xml:space="preserve">individuals with Long Covid-19. </w:t>
+      </w:r>
+      <w:r>
+        <w:t>These results could indicate that more female-identifying individuals experience Long Covid-19</w:t>
+      </w:r>
+      <w:r>
+        <w:t>.</w:t>
+      </w:r>
     </w:p>
     <w:p>
       <w:pPr>
         <w:jc w:val="both"/>
       </w:pPr>
-      <w:r>
-        <w:t>[</w:t>
-      </w:r>
-      <w:r>
-        <w:t>gender identity]</w:t>
-      </w:r>
     </w:p>
     <w:p>
       <w:pPr>
@@ -2719,7 +2752,7 @@
           </mc:Choice>
           <mc:Fallback>
             <w:pict>
-              <v:shape w14:anchorId="3B90F0ED" id="_x0000_s1030" type="#_x0000_t202" style="width:129.6pt;height:112.3pt;visibility:visible;mso-wrap-style:square;mso-left-percent:-10001;mso-top-percent:-10001;mso-position-horizontal:absolute;mso-position-horizontal-relative:char;mso-position-vertical:absolute;mso-position-vertical-relative:line;mso-left-percent:-10001;mso-top-percent:-10001;v-text-anchor:top" o:gfxdata="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">
+              <v:shape w14:anchorId="3B90F0ED" id="_x0000_s1030" type="#_x0000_t202" style="width:129.6pt;height:112.3pt;visibility:visible;mso-wrap-style:square;mso-left-percent:-10001;mso-top-percent:-10001;mso-position-horizontal:absolute;mso-position-horizontal-relative:char;mso-position-vertical:absolute;mso-position-vertical-relative:line;mso-left-percent:-10001;mso-top-percent:-10001;v-text-anchor:top" o:gfxdata="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">
                 <v:textbox>
                   <w:txbxContent>
                     <w:p>
@@ -2829,7 +2862,57 @@
                         <w:txbxContent>
                           <w:p>
                             <w:r>
-                              <w:t>Missing graph</w:t>
+                              <w:rPr>
+                                <w:noProof/>
+                              </w:rPr>
+                              <w:drawing>
+                                <wp:inline distT="0" distB="0" distL="0" distR="0" wp14:anchorId="18A5D6BF" wp14:editId="1B8A212C">
+                                  <wp:extent cx="1754291" cy="1316101"/>
+                                  <wp:effectExtent l="0" t="0" r="0" b="0"/>
+                                  <wp:docPr id="55" name="Picture 55" descr="Chart, pie chart&#10;&#10;Description automatically generated"/>
+                                  <wp:cNvGraphicFramePr>
+                                    <a:graphicFrameLocks xmlns:a="http://schemas.openxmlformats.org/drawingml/2006/main" noChangeAspect="1"/>
+                                  </wp:cNvGraphicFramePr>
+                                  <a:graphic xmlns:a="http://schemas.openxmlformats.org/drawingml/2006/main">
+                                    <a:graphicData uri="http://schemas.openxmlformats.org/drawingml/2006/picture">
+                                      <pic:pic xmlns:pic="http://schemas.openxmlformats.org/drawingml/2006/picture">
+                                        <pic:nvPicPr>
+                                          <pic:cNvPr id="55" name="Picture 55" descr="Chart, pie chart&#10;&#10;Description automatically generated"/>
+                                          <pic:cNvPicPr>
+                                            <a:picLocks noChangeAspect="1" noChangeArrowheads="1"/>
+                                          </pic:cNvPicPr>
+                                        </pic:nvPicPr>
+                                        <pic:blipFill>
+                                          <a:blip r:embed="rId19">
+                                            <a:extLst>
+                                              <a:ext uri="{28A0092B-C50C-407E-A947-70E740481C1C}">
+                                                <a14:useLocalDpi xmlns:a14="http://schemas.microsoft.com/office/drawing/2010/main" val="0"/>
+                                              </a:ext>
+                                            </a:extLst>
+                                          </a:blip>
+                                          <a:srcRect/>
+                                          <a:stretch>
+                                            <a:fillRect/>
+                                          </a:stretch>
+                                        </pic:blipFill>
+                                        <pic:spPr bwMode="auto">
+                                          <a:xfrm>
+                                            <a:off x="0" y="0"/>
+                                            <a:ext cx="1756478" cy="1317741"/>
+                                          </a:xfrm>
+                                          <a:prstGeom prst="rect">
+                                            <a:avLst/>
+                                          </a:prstGeom>
+                                          <a:noFill/>
+                                          <a:ln>
+                                            <a:noFill/>
+                                          </a:ln>
+                                        </pic:spPr>
+                                      </pic:pic>
+                                    </a:graphicData>
+                                  </a:graphic>
+                                </wp:inline>
+                              </w:drawing>
                             </w:r>
                           </w:p>
                         </w:txbxContent>
@@ -2845,12 +2928,62 @@
           </mc:Choice>
           <mc:Fallback>
             <w:pict>
-              <v:shape w14:anchorId="3036BBAF" id="_x0000_s1031" type="#_x0000_t202" style="width:129.6pt;height:112.3pt;visibility:visible;mso-wrap-style:square;mso-left-percent:-10001;mso-top-percent:-10001;mso-position-horizontal:absolute;mso-position-horizontal-relative:char;mso-position-vertical:absolute;mso-position-vertical-relative:line;mso-left-percent:-10001;mso-top-percent:-10001;v-text-anchor:top" o:gfxdata="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">
+              <v:shape w14:anchorId="3036BBAF" id="_x0000_s1031" type="#_x0000_t202" style="width:129.6pt;height:112.3pt;visibility:visible;mso-wrap-style:square;mso-left-percent:-10001;mso-top-percent:-10001;mso-position-horizontal:absolute;mso-position-horizontal-relative:char;mso-position-vertical:absolute;mso-position-vertical-relative:line;mso-left-percent:-10001;mso-top-percent:-10001;v-text-anchor:top" o:gfxdata="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">
                 <v:textbox>
                   <w:txbxContent>
                     <w:p>
                       <w:r>
-                        <w:t>Missing graph</w:t>
+                        <w:rPr>
+                          <w:noProof/>
+                        </w:rPr>
+                        <w:drawing>
+                          <wp:inline distT="0" distB="0" distL="0" distR="0" wp14:anchorId="18A5D6BF" wp14:editId="1B8A212C">
+                            <wp:extent cx="1754291" cy="1316101"/>
+                            <wp:effectExtent l="0" t="0" r="0" b="0"/>
+                            <wp:docPr id="55" name="Picture 55" descr="Chart, pie chart&#10;&#10;Description automatically generated"/>
+                            <wp:cNvGraphicFramePr>
+                              <a:graphicFrameLocks xmlns:a="http://schemas.openxmlformats.org/drawingml/2006/main" noChangeAspect="1"/>
+                            </wp:cNvGraphicFramePr>
+                            <a:graphic xmlns:a="http://schemas.openxmlformats.org/drawingml/2006/main">
+                              <a:graphicData uri="http://schemas.openxmlformats.org/drawingml/2006/picture">
+                                <pic:pic xmlns:pic="http://schemas.openxmlformats.org/drawingml/2006/picture">
+                                  <pic:nvPicPr>
+                                    <pic:cNvPr id="55" name="Picture 55" descr="Chart, pie chart&#10;&#10;Description automatically generated"/>
+                                    <pic:cNvPicPr>
+                                      <a:picLocks noChangeAspect="1" noChangeArrowheads="1"/>
+                                    </pic:cNvPicPr>
+                                  </pic:nvPicPr>
+                                  <pic:blipFill>
+                                    <a:blip r:embed="rId19">
+                                      <a:extLst>
+                                        <a:ext uri="{28A0092B-C50C-407E-A947-70E740481C1C}">
+                                          <a14:useLocalDpi xmlns:a14="http://schemas.microsoft.com/office/drawing/2010/main" val="0"/>
+                                        </a:ext>
+                                      </a:extLst>
+                                    </a:blip>
+                                    <a:srcRect/>
+                                    <a:stretch>
+                                      <a:fillRect/>
+                                    </a:stretch>
+                                  </pic:blipFill>
+                                  <pic:spPr bwMode="auto">
+                                    <a:xfrm>
+                                      <a:off x="0" y="0"/>
+                                      <a:ext cx="1756478" cy="1317741"/>
+                                    </a:xfrm>
+                                    <a:prstGeom prst="rect">
+                                      <a:avLst/>
+                                    </a:prstGeom>
+                                    <a:noFill/>
+                                    <a:ln>
+                                      <a:noFill/>
+                                    </a:ln>
+                                  </pic:spPr>
+                                </pic:pic>
+                              </a:graphicData>
+                            </a:graphic>
+                          </wp:inline>
+                        </w:drawing>
                       </w:r>
                     </w:p>
                   </w:txbxContent>
@@ -2883,35 +3016,14 @@
           <w:sz w:val="12"/>
           <w:szCs w:val="12"/>
         </w:rPr>
-        <w:t>5</w:t>
-      </w:r>
-      <w:r>
-        <w:rPr>
-          <w:sz w:val="12"/>
-          <w:szCs w:val="12"/>
-        </w:rPr>
-        <w:t xml:space="preserve">. </w:t>
-      </w:r>
-      <w:r>
-        <w:rPr>
-          <w:sz w:val="12"/>
-          <w:szCs w:val="12"/>
-        </w:rPr>
-        <w:t xml:space="preserve">Gender Identity of Covid-19 </w:t>
-      </w:r>
-      <w:r>
-        <w:rPr>
-          <w:sz w:val="12"/>
-          <w:szCs w:val="12"/>
-        </w:rPr>
-        <w:t>Patients</w:t>
-      </w:r>
-      <w:r>
-        <w:rPr>
-          <w:sz w:val="12"/>
-          <w:szCs w:val="12"/>
-        </w:rPr>
-        <w:t xml:space="preserve"> </w:t>
+        <w:t xml:space="preserve">5. Gender Identity of Covid-19 </w:t>
+      </w:r>
+      <w:r>
+        <w:rPr>
+          <w:sz w:val="12"/>
+          <w:szCs w:val="12"/>
+        </w:rPr>
+        <w:t xml:space="preserve">Patients </w:t>
       </w:r>
       <w:r>
         <w:rPr>
@@ -2952,6 +3064,7 @@
     </w:p>
     <w:p>
       <w:pPr>
+        <w:ind w:firstLine="720"/>
         <w:jc w:val="left"/>
         <w:rPr>
           <w:noProof/>
@@ -3135,7 +3248,7 @@
                                           </pic:cNvPicPr>
                                         </pic:nvPicPr>
                                         <pic:blipFill>
-                                          <a:blip r:embed="rId19">
+                                          <a:blip r:embed="rId20">
                                             <a:extLst>
                                               <a:ext uri="{28A0092B-C50C-407E-A947-70E740481C1C}">
                                                 <a14:useLocalDpi xmlns:a14="http://schemas.microsoft.com/office/drawing/2010/main" val="0"/>
@@ -3180,7 +3293,7 @@
           </mc:Choice>
           <mc:Fallback>
             <w:pict>
-              <v:shape w14:anchorId="0809C79B" id="_x0000_s1032" type="#_x0000_t202" style="width:129.6pt;height:112.3pt;visibility:visible;mso-wrap-style:square;mso-left-percent:-10001;mso-top-percent:-10001;mso-position-horizontal:absolute;mso-position-horizontal-relative:char;mso-position-vertical:absolute;mso-position-vertical-relative:line;mso-left-percent:-10001;mso-top-percent:-10001;v-text-anchor:top" o:gfxdata="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">
+              <v:shape w14:anchorId="0809C79B" id="_x0000_s1032" type="#_x0000_t202" style="width:129.6pt;height:112.3pt;visibility:visible;mso-wrap-style:square;mso-left-percent:-10001;mso-top-percent:-10001;mso-position-horizontal:absolute;mso-position-horizontal-relative:char;mso-position-vertical:absolute;mso-position-vertical-relative:line;mso-left-percent:-10001;mso-top-percent:-10001;v-text-anchor:top" o:gfxdata="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">
                 <v:textbox>
                   <w:txbxContent>
                     <w:p>
@@ -3206,7 +3319,7 @@
                                     </pic:cNvPicPr>
                                   </pic:nvPicPr>
                                   <pic:blipFill>
-                                    <a:blip r:embed="rId19">
+                                    <a:blip r:embed="rId20">
                                       <a:extLst>
                                         <a:ext uri="{28A0092B-C50C-407E-A947-70E740481C1C}">
                                           <a14:useLocalDpi xmlns:a14="http://schemas.microsoft.com/office/drawing/2010/main" val="0"/>
@@ -3311,7 +3424,7 @@
                                           </pic:cNvPicPr>
                                         </pic:nvPicPr>
                                         <pic:blipFill>
-                                          <a:blip r:embed="rId20">
+                                          <a:blip r:embed="rId21">
                                             <a:extLst>
                                               <a:ext uri="{28A0092B-C50C-407E-A947-70E740481C1C}">
                                                 <a14:useLocalDpi xmlns:a14="http://schemas.microsoft.com/office/drawing/2010/main" val="0"/>
@@ -3356,7 +3469,7 @@
           </mc:Choice>
           <mc:Fallback>
             <w:pict>
-              <v:shape w14:anchorId="6C2B7AF7" id="_x0000_s1033" type="#_x0000_t202" style="width:129.6pt;height:112.3pt;visibility:visible;mso-wrap-style:square;mso-left-percent:-10001;mso-top-percent:-10001;mso-position-horizontal:absolute;mso-position-horizontal-relative:char;mso-position-vertical:absolute;mso-position-vertical-relative:line;mso-left-percent:-10001;mso-top-percent:-10001;v-text-anchor:top" o:gfxdata="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">
+              <v:shape w14:anchorId="6C2B7AF7" id="_x0000_s1033" type="#_x0000_t202" style="width:129.6pt;height:112.3pt;visibility:visible;mso-wrap-style:square;mso-left-percent:-10001;mso-top-percent:-10001;mso-position-horizontal:absolute;mso-position-horizontal-relative:char;mso-position-vertical:absolute;mso-position-vertical-relative:line;mso-left-percent:-10001;mso-top-percent:-10001;v-text-anchor:top" o:gfxdata="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">
                 <v:textbox>
                   <w:txbxContent>
                     <w:p>
@@ -3382,7 +3495,7 @@
                                     </pic:cNvPicPr>
                                   </pic:nvPicPr>
                                   <pic:blipFill>
-                                    <a:blip r:embed="rId20">
+                                    <a:blip r:embed="rId21">
                                       <a:extLst>
                                         <a:ext uri="{28A0092B-C50C-407E-A947-70E740481C1C}">
                                           <a14:useLocalDpi xmlns:a14="http://schemas.microsoft.com/office/drawing/2010/main" val="0"/>
@@ -3444,21 +3557,7 @@
           <w:sz w:val="12"/>
           <w:szCs w:val="12"/>
         </w:rPr>
-        <w:t>7</w:t>
-      </w:r>
-      <w:r>
-        <w:rPr>
-          <w:sz w:val="12"/>
-          <w:szCs w:val="12"/>
-        </w:rPr>
-        <w:t xml:space="preserve">. </w:t>
-      </w:r>
-      <w:r>
-        <w:rPr>
-          <w:sz w:val="12"/>
-          <w:szCs w:val="12"/>
-        </w:rPr>
-        <w:t>Ethnicities of Covid-19 Patients</w:t>
+        <w:t>7. Ethnicities of Covid-19 Patients</w:t>
       </w:r>
       <w:r>
         <w:rPr>
@@ -3472,14 +3571,7 @@
           <w:sz w:val="12"/>
           <w:szCs w:val="12"/>
         </w:rPr>
-        <w:t xml:space="preserve">               </w:t>
-      </w:r>
-      <w:r>
-        <w:rPr>
-          <w:sz w:val="12"/>
-          <w:szCs w:val="12"/>
-        </w:rPr>
-        <w:t xml:space="preserve">        </w:t>
+        <w:t xml:space="preserve">                       </w:t>
       </w:r>
       <w:r>
         <w:rPr>
@@ -3527,6 +3619,7 @@
     </w:p>
     <w:p>
       <w:pPr>
+        <w:ind w:firstLine="720"/>
         <w:jc w:val="both"/>
       </w:pPr>
       <w:proofErr w:type="gramStart"/>
@@ -3541,7 +3634,11 @@
         <w:t>mild or moderate symptoms (fig.9)</w:t>
       </w:r>
       <w:r>
-        <w:t xml:space="preserve">, with 38.9% having mild symptoms and 41.33% having moderate symptoms. </w:t>
+        <w:t xml:space="preserve">, with </w:t>
+      </w:r>
+      <w:r>
+        <w:lastRenderedPageBreak/>
+        <w:t xml:space="preserve">38.9% having mild symptoms and 41.33% having moderate symptoms. </w:t>
       </w:r>
       <w:r>
         <w:t>14.48% of individuals with Covid-19 reported experiencing severe symptoms, while 5.3% reported having no symptoms.</w:t>
@@ -3583,17 +3680,7 @@
         <w:t>10</w:t>
       </w:r>
       <w:r>
-        <w:t xml:space="preserve">., a small percentage of individuals </w:t>
-      </w:r>
-      <w:r>
-        <w:lastRenderedPageBreak/>
-        <w:t>reported experiencing no symptoms. These individuals could be</w:t>
-      </w:r>
-      <w:r>
-        <w:t xml:space="preserve"> </w:t>
-      </w:r>
-      <w:r>
-        <w:t>asymptomatic and testing positive the amount of time required</w:t>
+        <w:t>., a small percentage of individuals reported experiencing no symptoms. These individuals could be asymptomatic and testing positive the amount of time required</w:t>
       </w:r>
       <w:r>
         <w:rPr>
@@ -3679,7 +3766,7 @@
                                           </pic:cNvPicPr>
                                         </pic:nvPicPr>
                                         <pic:blipFill>
-                                          <a:blip r:embed="rId21">
+                                          <a:blip r:embed="rId22">
                                             <a:extLst>
                                               <a:ext uri="{28A0092B-C50C-407E-A947-70E740481C1C}">
                                                 <a14:useLocalDpi xmlns:a14="http://schemas.microsoft.com/office/drawing/2010/main" val="0"/>
@@ -3724,7 +3811,7 @@
           </mc:Choice>
           <mc:Fallback>
             <w:pict>
-              <v:shape w14:anchorId="772E1A7F" id="_x0000_s1034" type="#_x0000_t202" style="width:129.6pt;height:112.3pt;visibility:visible;mso-wrap-style:square;mso-left-percent:-10001;mso-top-percent:-10001;mso-position-horizontal:absolute;mso-position-horizontal-relative:char;mso-position-vertical:absolute;mso-position-vertical-relative:line;mso-left-percent:-10001;mso-top-percent:-10001;v-text-anchor:top" o:gfxdata="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">
+              <v:shape w14:anchorId="772E1A7F" id="_x0000_s1034" type="#_x0000_t202" style="width:129.6pt;height:112.3pt;visibility:visible;mso-wrap-style:square;mso-left-percent:-10001;mso-top-percent:-10001;mso-position-horizontal:absolute;mso-position-horizontal-relative:char;mso-position-vertical:absolute;mso-position-vertical-relative:line;mso-left-percent:-10001;mso-top-percent:-10001;v-text-anchor:top" o:gfxdata="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">
                 <v:textbox>
                   <w:txbxContent>
                     <w:p>
@@ -3750,7 +3837,7 @@
                                     </pic:cNvPicPr>
                                   </pic:nvPicPr>
                                   <pic:blipFill>
-                                    <a:blip r:embed="rId21">
+                                    <a:blip r:embed="rId22">
                                       <a:extLst>
                                         <a:ext uri="{28A0092B-C50C-407E-A947-70E740481C1C}">
                                           <a14:useLocalDpi xmlns:a14="http://schemas.microsoft.com/office/drawing/2010/main" val="0"/>
@@ -3855,7 +3942,7 @@
                                           </pic:cNvPicPr>
                                         </pic:nvPicPr>
                                         <pic:blipFill>
-                                          <a:blip r:embed="rId22">
+                                          <a:blip r:embed="rId23">
                                             <a:extLst>
                                               <a:ext uri="{28A0092B-C50C-407E-A947-70E740481C1C}">
                                                 <a14:useLocalDpi xmlns:a14="http://schemas.microsoft.com/office/drawing/2010/main" val="0"/>
@@ -3900,7 +3987,7 @@
           </mc:Choice>
           <mc:Fallback>
             <w:pict>
-              <v:shape w14:anchorId="6ECE8521" id="_x0000_s1035" type="#_x0000_t202" style="width:129.6pt;height:112.3pt;visibility:visible;mso-wrap-style:square;mso-left-percent:-10001;mso-top-percent:-10001;mso-position-horizontal:absolute;mso-position-horizontal-relative:char;mso-position-vertical:absolute;mso-position-vertical-relative:line;mso-left-percent:-10001;mso-top-percent:-10001;v-text-anchor:top" o:gfxdata="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">
+              <v:shape w14:anchorId="6ECE8521" id="_x0000_s1035" type="#_x0000_t202" style="width:129.6pt;height:112.3pt;visibility:visible;mso-wrap-style:square;mso-left-percent:-10001;mso-top-percent:-10001;mso-position-horizontal:absolute;mso-position-horizontal-relative:char;mso-position-vertical:absolute;mso-position-vertical-relative:line;mso-left-percent:-10001;mso-top-percent:-10001;v-text-anchor:top" o:gfxdata="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">
                 <v:textbox>
                   <w:txbxContent>
                     <w:p>
@@ -3926,7 +4013,7 @@
                                     </pic:cNvPicPr>
                                   </pic:nvPicPr>
                                   <pic:blipFill>
-                                    <a:blip r:embed="rId22">
+                                    <a:blip r:embed="rId23">
                                       <a:extLst>
                                         <a:ext uri="{28A0092B-C50C-407E-A947-70E740481C1C}">
                                           <a14:useLocalDpi xmlns:a14="http://schemas.microsoft.com/office/drawing/2010/main" val="0"/>
@@ -3988,28 +4075,7 @@
           <w:sz w:val="12"/>
           <w:szCs w:val="12"/>
         </w:rPr>
-        <w:t>9</w:t>
-      </w:r>
-      <w:r>
-        <w:rPr>
-          <w:sz w:val="12"/>
-          <w:szCs w:val="12"/>
-        </w:rPr>
-        <w:t xml:space="preserve">. </w:t>
-      </w:r>
-      <w:r>
-        <w:rPr>
-          <w:sz w:val="12"/>
-          <w:szCs w:val="12"/>
-        </w:rPr>
-        <w:t>Symptom Severity of Covid-19 Patients</w:t>
-      </w:r>
-      <w:r>
-        <w:rPr>
-          <w:sz w:val="12"/>
-          <w:szCs w:val="12"/>
-        </w:rPr>
-        <w:t xml:space="preserve">              </w:t>
+        <w:t xml:space="preserve">9. Symptom Severity of Covid-19 Patients              </w:t>
       </w:r>
       <w:r>
         <w:rPr>
@@ -4042,6 +4108,7 @@
     </w:p>
     <w:p>
       <w:pPr>
+        <w:ind w:firstLine="720"/>
         <w:jc w:val="both"/>
       </w:pPr>
       <w:r>
@@ -4054,13 +4121,7 @@
         <w:t xml:space="preserve"> the individuals with Covid-19</w:t>
       </w:r>
       <w:r>
-        <w:t xml:space="preserve"> </w:t>
-      </w:r>
-      <w:r>
-        <w:t>(fig. 11</w:t>
-      </w:r>
-      <w:r>
-        <w:t>) in</w:t>
+        <w:t xml:space="preserve"> (fig. 11) in</w:t>
       </w:r>
       <w:r>
         <w:t xml:space="preserve"> this dataset received at least 1 vaccine</w:t>
@@ -4147,7 +4208,7 @@
                                           </pic:cNvPicPr>
                                         </pic:nvPicPr>
                                         <pic:blipFill>
-                                          <a:blip r:embed="rId23">
+                                          <a:blip r:embed="rId24">
                                             <a:extLst>
                                               <a:ext uri="{28A0092B-C50C-407E-A947-70E740481C1C}">
                                                 <a14:useLocalDpi xmlns:a14="http://schemas.microsoft.com/office/drawing/2010/main" val="0"/>
@@ -4192,7 +4253,7 @@
           </mc:Choice>
           <mc:Fallback>
             <w:pict>
-              <v:shape w14:anchorId="32EA1A05" id="_x0000_s1036" type="#_x0000_t202" style="width:129.6pt;height:112.3pt;visibility:visible;mso-wrap-style:square;mso-left-percent:-10001;mso-top-percent:-10001;mso-position-horizontal:absolute;mso-position-horizontal-relative:char;mso-position-vertical:absolute;mso-position-vertical-relative:line;mso-left-percent:-10001;mso-top-percent:-10001;v-text-anchor:top" o:gfxdata="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">
+              <v:shape w14:anchorId="32EA1A05" id="_x0000_s1036" type="#_x0000_t202" style="width:129.6pt;height:112.3pt;visibility:visible;mso-wrap-style:square;mso-left-percent:-10001;mso-top-percent:-10001;mso-position-horizontal:absolute;mso-position-horizontal-relative:char;mso-position-vertical:absolute;mso-position-vertical-relative:line;mso-left-percent:-10001;mso-top-percent:-10001;v-text-anchor:top" o:gfxdata="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">
                 <v:textbox>
                   <w:txbxContent>
                     <w:p>
@@ -4218,7 +4279,7 @@
                                     </pic:cNvPicPr>
                                   </pic:nvPicPr>
                                   <pic:blipFill>
-                                    <a:blip r:embed="rId23">
+                                    <a:blip r:embed="rId24">
                                       <a:extLst>
                                         <a:ext uri="{28A0092B-C50C-407E-A947-70E740481C1C}">
                                           <a14:useLocalDpi xmlns:a14="http://schemas.microsoft.com/office/drawing/2010/main" val="0"/>
@@ -4323,7 +4384,7 @@
                                           </pic:cNvPicPr>
                                         </pic:nvPicPr>
                                         <pic:blipFill>
-                                          <a:blip r:embed="rId24">
+                                          <a:blip r:embed="rId25">
                                             <a:extLst>
                                               <a:ext uri="{28A0092B-C50C-407E-A947-70E740481C1C}">
                                                 <a14:useLocalDpi xmlns:a14="http://schemas.microsoft.com/office/drawing/2010/main" val="0"/>
@@ -4368,7 +4429,7 @@
           </mc:Choice>
           <mc:Fallback>
             <w:pict>
-              <v:shape w14:anchorId="730C235B" id="_x0000_s1037" type="#_x0000_t202" style="width:129.6pt;height:112.3pt;visibility:visible;mso-wrap-style:square;mso-left-percent:-10001;mso-top-percent:-10001;mso-position-horizontal:absolute;mso-position-horizontal-relative:char;mso-position-vertical:absolute;mso-position-vertical-relative:line;mso-left-percent:-10001;mso-top-percent:-10001;v-text-anchor:top" o:gfxdata="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">
+              <v:shape w14:anchorId="730C235B" id="_x0000_s1037" type="#_x0000_t202" style="width:129.6pt;height:112.3pt;visibility:visible;mso-wrap-style:square;mso-left-percent:-10001;mso-top-percent:-10001;mso-position-horizontal:absolute;mso-position-horizontal-relative:char;mso-position-vertical:absolute;mso-position-vertical-relative:line;mso-left-percent:-10001;mso-top-percent:-10001;v-text-anchor:top" o:gfxdata="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">
                 <v:textbox>
                   <w:txbxContent>
                     <w:p>
@@ -4394,7 +4455,7 @@
                                     </pic:cNvPicPr>
                                   </pic:nvPicPr>
                                   <pic:blipFill>
-                                    <a:blip r:embed="rId24">
+                                    <a:blip r:embed="rId25">
                                       <a:extLst>
                                         <a:ext uri="{28A0092B-C50C-407E-A947-70E740481C1C}">
                                           <a14:useLocalDpi xmlns:a14="http://schemas.microsoft.com/office/drawing/2010/main" val="0"/>
@@ -4455,21 +4516,7 @@
           <w:sz w:val="12"/>
           <w:szCs w:val="12"/>
         </w:rPr>
-        <w:t>1</w:t>
-      </w:r>
-      <w:r>
-        <w:rPr>
-          <w:sz w:val="12"/>
-          <w:szCs w:val="12"/>
-        </w:rPr>
-        <w:t xml:space="preserve">. </w:t>
-      </w:r>
-      <w:r>
-        <w:rPr>
-          <w:sz w:val="12"/>
-          <w:szCs w:val="12"/>
-        </w:rPr>
-        <w:t>Vaccination Rate</w:t>
+        <w:t>1. Vaccination Rate</w:t>
       </w:r>
       <w:r>
         <w:rPr>
@@ -4603,7 +4650,7 @@
                                           </pic:cNvPicPr>
                                         </pic:nvPicPr>
                                         <pic:blipFill>
-                                          <a:blip r:embed="rId25">
+                                          <a:blip r:embed="rId26">
                                             <a:extLst>
                                               <a:ext uri="{28A0092B-C50C-407E-A947-70E740481C1C}">
                                                 <a14:useLocalDpi xmlns:a14="http://schemas.microsoft.com/office/drawing/2010/main" val="0"/>
@@ -4648,7 +4695,7 @@
           </mc:Choice>
           <mc:Fallback>
             <w:pict>
-              <v:shape w14:anchorId="055B9E0C" id="_x0000_s1038" type="#_x0000_t202" style="width:264.2pt;height:157.75pt;visibility:visible;mso-wrap-style:square;mso-left-percent:-10001;mso-top-percent:-10001;mso-position-horizontal:absolute;mso-position-horizontal-relative:char;mso-position-vertical:absolute;mso-position-vertical-relative:line;mso-left-percent:-10001;mso-top-percent:-10001;v-text-anchor:top" o:gfxdata="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">
+              <v:shape w14:anchorId="055B9E0C" id="_x0000_s1038" type="#_x0000_t202" style="width:264.2pt;height:157.75pt;visibility:visible;mso-wrap-style:square;mso-left-percent:-10001;mso-top-percent:-10001;mso-position-horizontal:absolute;mso-position-horizontal-relative:char;mso-position-vertical:absolute;mso-position-vertical-relative:line;mso-left-percent:-10001;mso-top-percent:-10001;v-text-anchor:top" o:gfxdata="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">
                 <v:textbox>
                   <w:txbxContent>
                     <w:p>
@@ -4674,7 +4721,7 @@
                                     </pic:cNvPicPr>
                                   </pic:nvPicPr>
                                   <pic:blipFill>
-                                    <a:blip r:embed="rId25">
+                                    <a:blip r:embed="rId26">
                                       <a:extLst>
                                         <a:ext uri="{28A0092B-C50C-407E-A947-70E740481C1C}">
                                           <a14:useLocalDpi xmlns:a14="http://schemas.microsoft.com/office/drawing/2010/main" val="0"/>
@@ -4807,7 +4854,7 @@
                                           </pic:cNvPicPr>
                                         </pic:nvPicPr>
                                         <pic:blipFill>
-                                          <a:blip r:embed="rId26">
+                                          <a:blip r:embed="rId27">
                                             <a:extLst>
                                               <a:ext uri="{28A0092B-C50C-407E-A947-70E740481C1C}">
                                                 <a14:useLocalDpi xmlns:a14="http://schemas.microsoft.com/office/drawing/2010/main" val="0"/>
@@ -4852,7 +4899,7 @@
           </mc:Choice>
           <mc:Fallback>
             <w:pict>
-              <v:shape w14:anchorId="4ED09748" id="_x0000_s1039" type="#_x0000_t202" style="width:264.2pt;height:149pt;visibility:visible;mso-wrap-style:square;mso-left-percent:-10001;mso-top-percent:-10001;mso-position-horizontal:absolute;mso-position-horizontal-relative:char;mso-position-vertical:absolute;mso-position-vertical-relative:line;mso-left-percent:-10001;mso-top-percent:-10001;v-text-anchor:top" o:gfxdata="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">
+              <v:shape w14:anchorId="4ED09748" id="_x0000_s1039" type="#_x0000_t202" style="width:264.2pt;height:149pt;visibility:visible;mso-wrap-style:square;mso-left-percent:-10001;mso-top-percent:-10001;mso-position-horizontal:absolute;mso-position-horizontal-relative:char;mso-position-vertical:absolute;mso-position-vertical-relative:line;mso-left-percent:-10001;mso-top-percent:-10001;v-text-anchor:top" o:gfxdata="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">
                 <v:textbox>
                   <w:txbxContent>
                     <w:p>
@@ -4878,7 +4925,7 @@
                                     </pic:cNvPicPr>
                                   </pic:nvPicPr>
                                   <pic:blipFill>
-                                    <a:blip r:embed="rId26">
+                                    <a:blip r:embed="rId27">
                                       <a:extLst>
                                         <a:ext uri="{28A0092B-C50C-407E-A947-70E740481C1C}">
                                           <a14:useLocalDpi xmlns:a14="http://schemas.microsoft.com/office/drawing/2010/main" val="0"/>
@@ -5091,7 +5138,7 @@
                                           </pic:cNvPicPr>
                                         </pic:nvPicPr>
                                         <pic:blipFill>
-                                          <a:blip r:embed="rId27" cstate="print">
+                                          <a:blip r:embed="rId28" cstate="print">
                                             <a:extLst>
                                               <a:ext uri="{28A0092B-C50C-407E-A947-70E740481C1C}">
                                                 <a14:useLocalDpi xmlns:a14="http://schemas.microsoft.com/office/drawing/2010/main" val="0"/>
@@ -5136,7 +5183,7 @@
           </mc:Choice>
           <mc:Fallback>
             <w:pict>
-              <v:shape w14:anchorId="49431BAD" id="_x0000_s1040" type="#_x0000_t202" style="width:126.15pt;height:112.9pt;visibility:visible;mso-wrap-style:square;mso-left-percent:-10001;mso-top-percent:-10001;mso-position-horizontal:absolute;mso-position-horizontal-relative:char;mso-position-vertical:absolute;mso-position-vertical-relative:line;mso-left-percent:-10001;mso-top-percent:-10001;v-text-anchor:top" o:gfxdata="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">
+              <v:shape w14:anchorId="49431BAD" id="_x0000_s1040" type="#_x0000_t202" style="width:126.15pt;height:112.9pt;visibility:visible;mso-wrap-style:square;mso-left-percent:-10001;mso-top-percent:-10001;mso-position-horizontal:absolute;mso-position-horizontal-relative:char;mso-position-vertical:absolute;mso-position-vertical-relative:line;mso-left-percent:-10001;mso-top-percent:-10001;v-text-anchor:top" o:gfxdata="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">
                 <v:textbox>
                   <w:txbxContent>
                     <w:p>
@@ -5165,7 +5212,7 @@
                                     </pic:cNvPicPr>
                                   </pic:nvPicPr>
                                   <pic:blipFill>
-                                    <a:blip r:embed="rId27" cstate="print">
+                                    <a:blip r:embed="rId28" cstate="print">
                                       <a:extLst>
                                         <a:ext uri="{28A0092B-C50C-407E-A947-70E740481C1C}">
                                           <a14:useLocalDpi xmlns:a14="http://schemas.microsoft.com/office/drawing/2010/main" val="0"/>
@@ -5273,7 +5320,7 @@
                                           </pic:cNvPicPr>
                                         </pic:nvPicPr>
                                         <pic:blipFill>
-                                          <a:blip r:embed="rId28" cstate="print">
+                                          <a:blip r:embed="rId29" cstate="print">
                                             <a:extLst>
                                               <a:ext uri="{28A0092B-C50C-407E-A947-70E740481C1C}">
                                                 <a14:useLocalDpi xmlns:a14="http://schemas.microsoft.com/office/drawing/2010/main" val="0"/>
@@ -5318,7 +5365,7 @@
           </mc:Choice>
           <mc:Fallback>
             <w:pict>
-              <v:shape w14:anchorId="0B3DD5FF" id="_x0000_s1041" type="#_x0000_t202" style="width:129pt;height:112.85pt;visibility:visible;mso-wrap-style:square;mso-left-percent:-10001;mso-top-percent:-10001;mso-position-horizontal:absolute;mso-position-horizontal-relative:char;mso-position-vertical:absolute;mso-position-vertical-relative:line;mso-left-percent:-10001;mso-top-percent:-10001;v-text-anchor:top" o:gfxdata="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">
+              <v:shape w14:anchorId="0B3DD5FF" id="_x0000_s1041" type="#_x0000_t202" style="width:129pt;height:112.85pt;visibility:visible;mso-wrap-style:square;mso-left-percent:-10001;mso-top-percent:-10001;mso-position-horizontal:absolute;mso-position-horizontal-relative:char;mso-position-vertical:absolute;mso-position-vertical-relative:line;mso-left-percent:-10001;mso-top-percent:-10001;v-text-anchor:top" o:gfxdata="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">
                 <v:textbox>
                   <w:txbxContent>
                     <w:p>
@@ -5344,7 +5391,7 @@
                                     </pic:cNvPicPr>
                                   </pic:nvPicPr>
                                   <pic:blipFill>
-                                    <a:blip r:embed="rId28" cstate="print">
+                                    <a:blip r:embed="rId29" cstate="print">
                                       <a:extLst>
                                         <a:ext uri="{28A0092B-C50C-407E-A947-70E740481C1C}">
                                           <a14:useLocalDpi xmlns:a14="http://schemas.microsoft.com/office/drawing/2010/main" val="0"/>
@@ -5537,6 +5584,7 @@
     </w:p>
     <w:p>
       <w:pPr>
+        <w:ind w:firstLine="720"/>
         <w:jc w:val="left"/>
       </w:pPr>
       <w:r>
@@ -5560,6 +5608,7 @@
         <w:jc w:val="left"/>
       </w:pPr>
       <w:r>
+        <w:lastRenderedPageBreak/>
         <w:t xml:space="preserve">For the week 49 data, </w:t>
       </w:r>
       <w:r>
@@ -5584,13 +5633,7 @@
         <w:t xml:space="preserve">shows that 67.43% of individuals assigned female at birth reported experiencing Long Covid-19. 32.57% of individuals assigned male at birth reported experiencing Long Covid-19. </w:t>
       </w:r>
       <w:r>
-        <w:t>Since both datasets have a high population of individuals assigned female at birth</w:t>
-      </w:r>
-      <w:r>
-        <w:t xml:space="preserve"> experiencing Long Covid-19</w:t>
-      </w:r>
-      <w:r>
-        <w:t xml:space="preserve">, it is possible that </w:t>
+        <w:t xml:space="preserve">Since both datasets have a high population of individuals assigned female at birth experiencing Long Covid-19, it is possible that </w:t>
       </w:r>
       <w:r>
         <w:t>those individuals are more likely to develop Long Covid-19.</w:t>
@@ -5613,7 +5656,6 @@
         <w:rPr>
           <w:noProof/>
         </w:rPr>
-        <w:lastRenderedPageBreak/>
         <mc:AlternateContent>
           <mc:Choice Requires="wps">
             <w:drawing>
@@ -5675,7 +5717,7 @@
                                           </pic:cNvPicPr>
                                         </pic:nvPicPr>
                                         <pic:blipFill>
-                                          <a:blip r:embed="rId29">
+                                          <a:blip r:embed="rId30">
                                             <a:extLst>
                                               <a:ext uri="{28A0092B-C50C-407E-A947-70E740481C1C}">
                                                 <a14:useLocalDpi xmlns:a14="http://schemas.microsoft.com/office/drawing/2010/main" val="0"/>
@@ -5720,7 +5762,7 @@
           </mc:Choice>
           <mc:Fallback>
             <w:pict>
-              <v:shape w14:anchorId="554DB7FF" id="_x0000_s1042" type="#_x0000_t202" style="width:129.6pt;height:112.3pt;visibility:visible;mso-wrap-style:square;mso-left-percent:-10001;mso-top-percent:-10001;mso-position-horizontal:absolute;mso-position-horizontal-relative:char;mso-position-vertical:absolute;mso-position-vertical-relative:line;mso-left-percent:-10001;mso-top-percent:-10001;v-text-anchor:top" o:gfxdata="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">
+              <v:shape w14:anchorId="554DB7FF" id="_x0000_s1042" type="#_x0000_t202" style="width:129.6pt;height:112.3pt;visibility:visible;mso-wrap-style:square;mso-left-percent:-10001;mso-top-percent:-10001;mso-position-horizontal:absolute;mso-position-horizontal-relative:char;mso-position-vertical:absolute;mso-position-vertical-relative:line;mso-left-percent:-10001;mso-top-percent:-10001;v-text-anchor:top" o:gfxdata="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">
                 <v:textbox>
                   <w:txbxContent>
                     <w:p>
@@ -5746,7 +5788,7 @@
                                     </pic:cNvPicPr>
                                   </pic:nvPicPr>
                                   <pic:blipFill>
-                                    <a:blip r:embed="rId29">
+                                    <a:blip r:embed="rId30">
                                       <a:extLst>
                                         <a:ext uri="{28A0092B-C50C-407E-A947-70E740481C1C}">
                                           <a14:useLocalDpi xmlns:a14="http://schemas.microsoft.com/office/drawing/2010/main" val="0"/>
@@ -5851,7 +5893,7 @@
                                           </pic:cNvPicPr>
                                         </pic:nvPicPr>
                                         <pic:blipFill>
-                                          <a:blip r:embed="rId30">
+                                          <a:blip r:embed="rId31">
                                             <a:extLst>
                                               <a:ext uri="{28A0092B-C50C-407E-A947-70E740481C1C}">
                                                 <a14:useLocalDpi xmlns:a14="http://schemas.microsoft.com/office/drawing/2010/main" val="0"/>
@@ -5896,7 +5938,7 @@
           </mc:Choice>
           <mc:Fallback>
             <w:pict>
-              <v:shape w14:anchorId="5D55CBC0" id="_x0000_s1043" type="#_x0000_t202" style="width:129.6pt;height:112.3pt;visibility:visible;mso-wrap-style:square;mso-left-percent:-10001;mso-top-percent:-10001;mso-position-horizontal:absolute;mso-position-horizontal-relative:char;mso-position-vertical:absolute;mso-position-vertical-relative:line;mso-left-percent:-10001;mso-top-percent:-10001;v-text-anchor:top" o:gfxdata="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">
+              <v:shape w14:anchorId="5D55CBC0" id="_x0000_s1043" type="#_x0000_t202" style="width:129.6pt;height:112.3pt;visibility:visible;mso-wrap-style:square;mso-left-percent:-10001;mso-top-percent:-10001;mso-position-horizontal:absolute;mso-position-horizontal-relative:char;mso-position-vertical:absolute;mso-position-vertical-relative:line;mso-left-percent:-10001;mso-top-percent:-10001;v-text-anchor:top" o:gfxdata="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">
                 <v:textbox>
                   <w:txbxContent>
                     <w:p>
@@ -5922,7 +5964,7 @@
                                     </pic:cNvPicPr>
                                   </pic:nvPicPr>
                                   <pic:blipFill>
-                                    <a:blip r:embed="rId30">
+                                    <a:blip r:embed="rId31">
                                       <a:extLst>
                                         <a:ext uri="{28A0092B-C50C-407E-A947-70E740481C1C}">
                                           <a14:useLocalDpi xmlns:a14="http://schemas.microsoft.com/office/drawing/2010/main" val="0"/>
@@ -6142,6 +6184,7 @@
     </w:p>
     <w:p>
       <w:pPr>
+        <w:ind w:firstLine="720"/>
         <w:jc w:val="left"/>
       </w:pPr>
       <w:r>
@@ -6162,15 +6205,46 @@
     </w:p>
     <w:p>
       <w:pPr>
-        <w:jc w:val="both"/>
-      </w:pPr>
-    </w:p>
-    <w:p>
-      <w:pPr>
-        <w:jc w:val="both"/>
-      </w:pPr>
-      <w:r>
-        <w:t>Stuff about long covid gender identity here.</w:t>
+        <w:ind w:firstLine="720"/>
+        <w:jc w:val="left"/>
+      </w:pPr>
+      <w:r>
+        <w:t>In our analysis of Long Covid-19</w:t>
+      </w:r>
+      <w:r>
+        <w:t xml:space="preserve"> (fig.20)</w:t>
+      </w:r>
+      <w:r>
+        <w:t xml:space="preserve">, we found that the number of female-identifying individuals increased to </w:t>
+      </w:r>
+      <w:r>
+        <w:t>66.07% and the number of male-identifying individuals decreased to 31.</w:t>
+      </w:r>
+      <w:r>
+        <w:t xml:space="preserve">83%. </w:t>
+      </w:r>
+      <w:r>
+        <w:t xml:space="preserve">The number of transgender individuals and individuals that have a different gender identity also increased to </w:t>
+      </w:r>
+      <w:r>
+        <w:t xml:space="preserve">0.65% and 1.45% respectively. </w:t>
+      </w:r>
+      <w:r>
+        <w:t xml:space="preserve"> </w:t>
+      </w:r>
+      <w:proofErr w:type="gramStart"/>
+      <w:r>
+        <w:t>Similar to</w:t>
+      </w:r>
+      <w:proofErr w:type="gramEnd"/>
+      <w:r>
+        <w:t xml:space="preserve"> the results of the week 46 analysis</w:t>
+      </w:r>
+      <w:r>
+        <w:t>, the increase in individuals that identify as female</w:t>
+      </w:r>
+      <w:r>
+        <w:t xml:space="preserve"> experiencing Long Covid-19 could indicate that female-identifying individuals are more likely to experience Long Covid-19. </w:t>
       </w:r>
     </w:p>
     <w:p>
@@ -6246,7 +6320,7 @@
                                           </pic:cNvPicPr>
                                         </pic:nvPicPr>
                                         <pic:blipFill>
-                                          <a:blip r:embed="rId31">
+                                          <a:blip r:embed="rId32">
                                             <a:extLst>
                                               <a:ext uri="{28A0092B-C50C-407E-A947-70E740481C1C}">
                                                 <a14:useLocalDpi xmlns:a14="http://schemas.microsoft.com/office/drawing/2010/main" val="0"/>
@@ -6291,7 +6365,7 @@
           </mc:Choice>
           <mc:Fallback>
             <w:pict>
-              <v:shape w14:anchorId="4A586121" id="_x0000_s1044" type="#_x0000_t202" style="width:129.6pt;height:112.3pt;visibility:visible;mso-wrap-style:square;mso-left-percent:-10001;mso-top-percent:-10001;mso-position-horizontal:absolute;mso-position-horizontal-relative:char;mso-position-vertical:absolute;mso-position-vertical-relative:line;mso-left-percent:-10001;mso-top-percent:-10001;v-text-anchor:top" o:gfxdata="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">
+              <v:shape w14:anchorId="4A586121" id="_x0000_s1044" type="#_x0000_t202" style="width:129.6pt;height:112.3pt;visibility:visible;mso-wrap-style:square;mso-left-percent:-10001;mso-top-percent:-10001;mso-position-horizontal:absolute;mso-position-horizontal-relative:char;mso-position-vertical:absolute;mso-position-vertical-relative:line;mso-left-percent:-10001;mso-top-percent:-10001;v-text-anchor:top" o:gfxdata="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">
                 <v:textbox>
                   <w:txbxContent>
                     <w:p>
@@ -6317,7 +6391,7 @@
                                     </pic:cNvPicPr>
                                   </pic:nvPicPr>
                                   <pic:blipFill>
-                                    <a:blip r:embed="rId31">
+                                    <a:blip r:embed="rId32">
                                       <a:extLst>
                                         <a:ext uri="{28A0092B-C50C-407E-A947-70E740481C1C}">
                                           <a14:useLocalDpi xmlns:a14="http://schemas.microsoft.com/office/drawing/2010/main" val="0"/>
@@ -6401,7 +6475,57 @@
                         <w:txbxContent>
                           <w:p>
                             <w:r>
-                              <w:t>Missing graph</w:t>
+                              <w:rPr>
+                                <w:noProof/>
+                              </w:rPr>
+                              <w:drawing>
+                                <wp:inline distT="0" distB="0" distL="0" distR="0" wp14:anchorId="77A0ABD7" wp14:editId="6FC1880F">
+                                  <wp:extent cx="1454150" cy="1090930"/>
+                                  <wp:effectExtent l="0" t="0" r="0" b="0"/>
+                                  <wp:docPr id="56" name="Picture 56" descr="Chart, pie chart&#10;&#10;Description automatically generated"/>
+                                  <wp:cNvGraphicFramePr>
+                                    <a:graphicFrameLocks xmlns:a="http://schemas.openxmlformats.org/drawingml/2006/main" noChangeAspect="1"/>
+                                  </wp:cNvGraphicFramePr>
+                                  <a:graphic xmlns:a="http://schemas.openxmlformats.org/drawingml/2006/main">
+                                    <a:graphicData uri="http://schemas.openxmlformats.org/drawingml/2006/picture">
+                                      <pic:pic xmlns:pic="http://schemas.openxmlformats.org/drawingml/2006/picture">
+                                        <pic:nvPicPr>
+                                          <pic:cNvPr id="56" name="Picture 56" descr="Chart, pie chart&#10;&#10;Description automatically generated"/>
+                                          <pic:cNvPicPr>
+                                            <a:picLocks noChangeAspect="1" noChangeArrowheads="1"/>
+                                          </pic:cNvPicPr>
+                                        </pic:nvPicPr>
+                                        <pic:blipFill>
+                                          <a:blip r:embed="rId33">
+                                            <a:extLst>
+                                              <a:ext uri="{28A0092B-C50C-407E-A947-70E740481C1C}">
+                                                <a14:useLocalDpi xmlns:a14="http://schemas.microsoft.com/office/drawing/2010/main" val="0"/>
+                                              </a:ext>
+                                            </a:extLst>
+                                          </a:blip>
+                                          <a:srcRect/>
+                                          <a:stretch>
+                                            <a:fillRect/>
+                                          </a:stretch>
+                                        </pic:blipFill>
+                                        <pic:spPr bwMode="auto">
+                                          <a:xfrm>
+                                            <a:off x="0" y="0"/>
+                                            <a:ext cx="1454150" cy="1090930"/>
+                                          </a:xfrm>
+                                          <a:prstGeom prst="rect">
+                                            <a:avLst/>
+                                          </a:prstGeom>
+                                          <a:noFill/>
+                                          <a:ln>
+                                            <a:noFill/>
+                                          </a:ln>
+                                        </pic:spPr>
+                                      </pic:pic>
+                                    </a:graphicData>
+                                  </a:graphic>
+                                </wp:inline>
+                              </w:drawing>
                             </w:r>
                           </w:p>
                         </w:txbxContent>
@@ -6417,12 +6541,62 @@
           </mc:Choice>
           <mc:Fallback>
             <w:pict>
-              <v:shape w14:anchorId="6748F49F" id="_x0000_s1045" type="#_x0000_t202" style="width:129.6pt;height:112.3pt;visibility:visible;mso-wrap-style:square;mso-left-percent:-10001;mso-top-percent:-10001;mso-position-horizontal:absolute;mso-position-horizontal-relative:char;mso-position-vertical:absolute;mso-position-vertical-relative:line;mso-left-percent:-10001;mso-top-percent:-10001;v-text-anchor:top" o:gfxdata="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">
+              <v:shape w14:anchorId="6748F49F" id="_x0000_s1045" type="#_x0000_t202" style="width:129.6pt;height:112.3pt;visibility:visible;mso-wrap-style:square;mso-left-percent:-10001;mso-top-percent:-10001;mso-position-horizontal:absolute;mso-position-horizontal-relative:char;mso-position-vertical:absolute;mso-position-vertical-relative:line;mso-left-percent:-10001;mso-top-percent:-10001;v-text-anchor:top" o:gfxdata="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">
                 <v:textbox>
                   <w:txbxContent>
                     <w:p>
                       <w:r>
-                        <w:t>Missing graph</w:t>
+                        <w:rPr>
+                          <w:noProof/>
+                        </w:rPr>
+                        <w:drawing>
+                          <wp:inline distT="0" distB="0" distL="0" distR="0" wp14:anchorId="77A0ABD7" wp14:editId="6FC1880F">
+                            <wp:extent cx="1454150" cy="1090930"/>
+                            <wp:effectExtent l="0" t="0" r="0" b="0"/>
+                            <wp:docPr id="56" name="Picture 56" descr="Chart, pie chart&#10;&#10;Description automatically generated"/>
+                            <wp:cNvGraphicFramePr>
+                              <a:graphicFrameLocks xmlns:a="http://schemas.openxmlformats.org/drawingml/2006/main" noChangeAspect="1"/>
+                            </wp:cNvGraphicFramePr>
+                            <a:graphic xmlns:a="http://schemas.openxmlformats.org/drawingml/2006/main">
+                              <a:graphicData uri="http://schemas.openxmlformats.org/drawingml/2006/picture">
+                                <pic:pic xmlns:pic="http://schemas.openxmlformats.org/drawingml/2006/picture">
+                                  <pic:nvPicPr>
+                                    <pic:cNvPr id="56" name="Picture 56" descr="Chart, pie chart&#10;&#10;Description automatically generated"/>
+                                    <pic:cNvPicPr>
+                                      <a:picLocks noChangeAspect="1" noChangeArrowheads="1"/>
+                                    </pic:cNvPicPr>
+                                  </pic:nvPicPr>
+                                  <pic:blipFill>
+                                    <a:blip r:embed="rId33">
+                                      <a:extLst>
+                                        <a:ext uri="{28A0092B-C50C-407E-A947-70E740481C1C}">
+                                          <a14:useLocalDpi xmlns:a14="http://schemas.microsoft.com/office/drawing/2010/main" val="0"/>
+                                        </a:ext>
+                                      </a:extLst>
+                                    </a:blip>
+                                    <a:srcRect/>
+                                    <a:stretch>
+                                      <a:fillRect/>
+                                    </a:stretch>
+                                  </pic:blipFill>
+                                  <pic:spPr bwMode="auto">
+                                    <a:xfrm>
+                                      <a:off x="0" y="0"/>
+                                      <a:ext cx="1454150" cy="1090930"/>
+                                    </a:xfrm>
+                                    <a:prstGeom prst="rect">
+                                      <a:avLst/>
+                                    </a:prstGeom>
+                                    <a:noFill/>
+                                    <a:ln>
+                                      <a:noFill/>
+                                    </a:ln>
+                                  </pic:spPr>
+                                </pic:pic>
+                              </a:graphicData>
+                            </a:graphic>
+                          </wp:inline>
+                        </w:drawing>
                       </w:r>
                     </w:p>
                   </w:txbxContent>
@@ -6546,13 +6720,13 @@
         <w:t xml:space="preserve">. shows that patients who are White make up most of the Covid-19 patients included in this dataset. </w:t>
       </w:r>
       <w:r>
-        <w:t xml:space="preserve">Compared to the week 46 dataset, there is an increased number of </w:t>
-      </w:r>
-      <w:r>
-        <w:t>White</w:t>
-      </w:r>
-      <w:r>
-        <w:t>, Black, Hispanic, Asian, and mixed</w:t>
+        <w:t>Compared to the week 46 dataset, there is an increased number of White</w:t>
+      </w:r>
+      <w:r>
+        <w:t xml:space="preserve">, </w:t>
+      </w:r>
+      <w:r>
+        <w:t>Black, Hispanic, Asian, and mixed</w:t>
       </w:r>
       <w:r>
         <w:t xml:space="preserve"> individuals in </w:t>
@@ -6660,7 +6834,7 @@
                                           </pic:cNvPicPr>
                                         </pic:nvPicPr>
                                         <pic:blipFill>
-                                          <a:blip r:embed="rId32">
+                                          <a:blip r:embed="rId34">
                                             <a:extLst>
                                               <a:ext uri="{28A0092B-C50C-407E-A947-70E740481C1C}">
                                                 <a14:useLocalDpi xmlns:a14="http://schemas.microsoft.com/office/drawing/2010/main" val="0"/>
@@ -6705,7 +6879,7 @@
           </mc:Choice>
           <mc:Fallback>
             <w:pict>
-              <v:shape w14:anchorId="0230D5FA" id="_x0000_s1046" type="#_x0000_t202" style="width:129.6pt;height:112.3pt;visibility:visible;mso-wrap-style:square;mso-left-percent:-10001;mso-top-percent:-10001;mso-position-horizontal:absolute;mso-position-horizontal-relative:char;mso-position-vertical:absolute;mso-position-vertical-relative:line;mso-left-percent:-10001;mso-top-percent:-10001;v-text-anchor:top" o:gfxdata="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">
+              <v:shape w14:anchorId="0230D5FA" id="_x0000_s1046" type="#_x0000_t202" style="width:129.6pt;height:112.3pt;visibility:visible;mso-wrap-style:square;mso-left-percent:-10001;mso-top-percent:-10001;mso-position-horizontal:absolute;mso-position-horizontal-relative:char;mso-position-vertical:absolute;mso-position-vertical-relative:line;mso-left-percent:-10001;mso-top-percent:-10001;v-text-anchor:top" o:gfxdata="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">
                 <v:textbox>
                   <w:txbxContent>
                     <w:p>
@@ -6731,7 +6905,7 @@
                                     </pic:cNvPicPr>
                                   </pic:nvPicPr>
                                   <pic:blipFill>
-                                    <a:blip r:embed="rId32">
+                                    <a:blip r:embed="rId34">
                                       <a:extLst>
                                         <a:ext uri="{28A0092B-C50C-407E-A947-70E740481C1C}">
                                           <a14:useLocalDpi xmlns:a14="http://schemas.microsoft.com/office/drawing/2010/main" val="0"/>
@@ -6836,7 +7010,7 @@
                                           </pic:cNvPicPr>
                                         </pic:nvPicPr>
                                         <pic:blipFill>
-                                          <a:blip r:embed="rId33">
+                                          <a:blip r:embed="rId35">
                                             <a:extLst>
                                               <a:ext uri="{28A0092B-C50C-407E-A947-70E740481C1C}">
                                                 <a14:useLocalDpi xmlns:a14="http://schemas.microsoft.com/office/drawing/2010/main" val="0"/>
@@ -6881,7 +7055,7 @@
           </mc:Choice>
           <mc:Fallback>
             <w:pict>
-              <v:shape w14:anchorId="28BDE606" id="_x0000_s1047" type="#_x0000_t202" style="width:129.6pt;height:112.3pt;visibility:visible;mso-wrap-style:square;mso-left-percent:-10001;mso-top-percent:-10001;mso-position-horizontal:absolute;mso-position-horizontal-relative:char;mso-position-vertical:absolute;mso-position-vertical-relative:line;mso-left-percent:-10001;mso-top-percent:-10001;v-text-anchor:top" o:gfxdata="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">
+              <v:shape w14:anchorId="28BDE606" id="_x0000_s1047" type="#_x0000_t202" style="width:129.6pt;height:112.3pt;visibility:visible;mso-wrap-style:square;mso-left-percent:-10001;mso-top-percent:-10001;mso-position-horizontal:absolute;mso-position-horizontal-relative:char;mso-position-vertical:absolute;mso-position-vertical-relative:line;mso-left-percent:-10001;mso-top-percent:-10001;v-text-anchor:top" o:gfxdata="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">
                 <v:textbox>
                   <w:txbxContent>
                     <w:p>
@@ -6907,7 +7081,7 @@
                                     </pic:cNvPicPr>
                                   </pic:nvPicPr>
                                   <pic:blipFill>
-                                    <a:blip r:embed="rId33">
+                                    <a:blip r:embed="rId35">
                                       <a:extLst>
                                         <a:ext uri="{28A0092B-C50C-407E-A947-70E740481C1C}">
                                           <a14:useLocalDpi xmlns:a14="http://schemas.microsoft.com/office/drawing/2010/main" val="0"/>
@@ -7143,7 +7317,7 @@
                                           </pic:cNvPicPr>
                                         </pic:nvPicPr>
                                         <pic:blipFill>
-                                          <a:blip r:embed="rId34">
+                                          <a:blip r:embed="rId36">
                                             <a:extLst>
                                               <a:ext uri="{28A0092B-C50C-407E-A947-70E740481C1C}">
                                                 <a14:useLocalDpi xmlns:a14="http://schemas.microsoft.com/office/drawing/2010/main" val="0"/>
@@ -7188,7 +7362,7 @@
           </mc:Choice>
           <mc:Fallback>
             <w:pict>
-              <v:shape w14:anchorId="3EE51951" id="_x0000_s1048" type="#_x0000_t202" style="width:129.6pt;height:112.3pt;visibility:visible;mso-wrap-style:square;mso-left-percent:-10001;mso-top-percent:-10001;mso-position-horizontal:absolute;mso-position-horizontal-relative:char;mso-position-vertical:absolute;mso-position-vertical-relative:line;mso-left-percent:-10001;mso-top-percent:-10001;v-text-anchor:top" o:gfxdata="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">
+              <v:shape w14:anchorId="3EE51951" id="_x0000_s1048" type="#_x0000_t202" style="width:129.6pt;height:112.3pt;visibility:visible;mso-wrap-style:square;mso-left-percent:-10001;mso-top-percent:-10001;mso-position-horizontal:absolute;mso-position-horizontal-relative:char;mso-position-vertical:absolute;mso-position-vertical-relative:line;mso-left-percent:-10001;mso-top-percent:-10001;v-text-anchor:top" o:gfxdata="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">
                 <v:textbox>
                   <w:txbxContent>
                     <w:p>
@@ -7214,7 +7388,7 @@
                                     </pic:cNvPicPr>
                                   </pic:nvPicPr>
                                   <pic:blipFill>
-                                    <a:blip r:embed="rId34">
+                                    <a:blip r:embed="rId36">
                                       <a:extLst>
                                         <a:ext uri="{28A0092B-C50C-407E-A947-70E740481C1C}">
                                           <a14:useLocalDpi xmlns:a14="http://schemas.microsoft.com/office/drawing/2010/main" val="0"/>
@@ -7319,7 +7493,7 @@
                                           </pic:cNvPicPr>
                                         </pic:nvPicPr>
                                         <pic:blipFill>
-                                          <a:blip r:embed="rId35">
+                                          <a:blip r:embed="rId37">
                                             <a:extLst>
                                               <a:ext uri="{28A0092B-C50C-407E-A947-70E740481C1C}">
                                                 <a14:useLocalDpi xmlns:a14="http://schemas.microsoft.com/office/drawing/2010/main" val="0"/>
@@ -7364,7 +7538,7 @@
           </mc:Choice>
           <mc:Fallback>
             <w:pict>
-              <v:shape w14:anchorId="471B172A" id="_x0000_s1049" type="#_x0000_t202" style="width:129.6pt;height:112.3pt;visibility:visible;mso-wrap-style:square;mso-left-percent:-10001;mso-top-percent:-10001;mso-position-horizontal:absolute;mso-position-horizontal-relative:char;mso-position-vertical:absolute;mso-position-vertical-relative:line;mso-left-percent:-10001;mso-top-percent:-10001;v-text-anchor:top" o:gfxdata="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">
+              <v:shape w14:anchorId="471B172A" id="_x0000_s1049" type="#_x0000_t202" style="width:129.6pt;height:112.3pt;visibility:visible;mso-wrap-style:square;mso-left-percent:-10001;mso-top-percent:-10001;mso-position-horizontal:absolute;mso-position-horizontal-relative:char;mso-position-vertical:absolute;mso-position-vertical-relative:line;mso-left-percent:-10001;mso-top-percent:-10001;v-text-anchor:top" o:gfxdata="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">
                 <v:textbox>
                   <w:txbxContent>
                     <w:p>
@@ -7390,7 +7564,7 @@
                                     </pic:cNvPicPr>
                                   </pic:nvPicPr>
                                   <pic:blipFill>
-                                    <a:blip r:embed="rId35">
+                                    <a:blip r:embed="rId37">
                                       <a:extLst>
                                         <a:ext uri="{28A0092B-C50C-407E-A947-70E740481C1C}">
                                           <a14:useLocalDpi xmlns:a14="http://schemas.microsoft.com/office/drawing/2010/main" val="0"/>
@@ -7576,7 +7750,11 @@
         <w:t>Since these results follow the results of our previous analysis, it</w:t>
       </w:r>
       <w:r>
-        <w:t xml:space="preserve"> could indicate that Long Covid-19 is more likely to develop </w:t>
+        <w:t xml:space="preserve"> could </w:t>
+      </w:r>
+      <w:r>
+        <w:lastRenderedPageBreak/>
+        <w:t xml:space="preserve">indicate that Long Covid-19 is more likely to develop </w:t>
       </w:r>
       <w:proofErr w:type="gramStart"/>
       <w:r>
@@ -7608,7 +7786,6 @@
         <w:rPr>
           <w:noProof/>
         </w:rPr>
-        <w:lastRenderedPageBreak/>
         <mc:AlternateContent>
           <mc:Choice Requires="wps">
             <w:drawing>
@@ -7670,7 +7847,7 @@
                                           </pic:cNvPicPr>
                                         </pic:nvPicPr>
                                         <pic:blipFill>
-                                          <a:blip r:embed="rId36">
+                                          <a:blip r:embed="rId38">
                                             <a:extLst>
                                               <a:ext uri="{28A0092B-C50C-407E-A947-70E740481C1C}">
                                                 <a14:useLocalDpi xmlns:a14="http://schemas.microsoft.com/office/drawing/2010/main" val="0"/>
@@ -7715,7 +7892,7 @@
           </mc:Choice>
           <mc:Fallback>
             <w:pict>
-              <v:shape w14:anchorId="19A03857" id="_x0000_s1050" type="#_x0000_t202" style="width:129.6pt;height:112.3pt;visibility:visible;mso-wrap-style:square;mso-left-percent:-10001;mso-top-percent:-10001;mso-position-horizontal:absolute;mso-position-horizontal-relative:char;mso-position-vertical:absolute;mso-position-vertical-relative:line;mso-left-percent:-10001;mso-top-percent:-10001;v-text-anchor:top" o:gfxdata="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">
+              <v:shape w14:anchorId="19A03857" id="_x0000_s1050" type="#_x0000_t202" style="width:129.6pt;height:112.3pt;visibility:visible;mso-wrap-style:square;mso-left-percent:-10001;mso-top-percent:-10001;mso-position-horizontal:absolute;mso-position-horizontal-relative:char;mso-position-vertical:absolute;mso-position-vertical-relative:line;mso-left-percent:-10001;mso-top-percent:-10001;v-text-anchor:top" o:gfxdata="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">
                 <v:textbox>
                   <w:txbxContent>
                     <w:p>
@@ -7741,7 +7918,7 @@
                                     </pic:cNvPicPr>
                                   </pic:nvPicPr>
                                   <pic:blipFill>
-                                    <a:blip r:embed="rId36">
+                                    <a:blip r:embed="rId38">
                                       <a:extLst>
                                         <a:ext uri="{28A0092B-C50C-407E-A947-70E740481C1C}">
                                           <a14:useLocalDpi xmlns:a14="http://schemas.microsoft.com/office/drawing/2010/main" val="0"/>
@@ -7846,7 +8023,7 @@
                                           </pic:cNvPicPr>
                                         </pic:nvPicPr>
                                         <pic:blipFill>
-                                          <a:blip r:embed="rId37">
+                                          <a:blip r:embed="rId39">
                                             <a:extLst>
                                               <a:ext uri="{28A0092B-C50C-407E-A947-70E740481C1C}">
                                                 <a14:useLocalDpi xmlns:a14="http://schemas.microsoft.com/office/drawing/2010/main" val="0"/>
@@ -7891,7 +8068,7 @@
           </mc:Choice>
           <mc:Fallback>
             <w:pict>
-              <v:shape w14:anchorId="1E999C3C" id="_x0000_s1051" type="#_x0000_t202" style="width:129.6pt;height:112.3pt;visibility:visible;mso-wrap-style:square;mso-left-percent:-10001;mso-top-percent:-10001;mso-position-horizontal:absolute;mso-position-horizontal-relative:char;mso-position-vertical:absolute;mso-position-vertical-relative:line;mso-left-percent:-10001;mso-top-percent:-10001;v-text-anchor:top" o:gfxdata="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">
+              <v:shape w14:anchorId="1E999C3C" id="_x0000_s1051" type="#_x0000_t202" style="width:129.6pt;height:112.3pt;visibility:visible;mso-wrap-style:square;mso-left-percent:-10001;mso-top-percent:-10001;mso-position-horizontal:absolute;mso-position-horizontal-relative:char;mso-position-vertical:absolute;mso-position-vertical-relative:line;mso-left-percent:-10001;mso-top-percent:-10001;v-text-anchor:top" o:gfxdata="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">
                 <v:textbox>
                   <w:txbxContent>
                     <w:p>
@@ -7917,7 +8094,7 @@
                                     </pic:cNvPicPr>
                                   </pic:nvPicPr>
                                   <pic:blipFill>
-                                    <a:blip r:embed="rId37">
+                                    <a:blip r:embed="rId39">
                                       <a:extLst>
                                         <a:ext uri="{28A0092B-C50C-407E-A947-70E740481C1C}">
                                           <a14:useLocalDpi xmlns:a14="http://schemas.microsoft.com/office/drawing/2010/main" val="0"/>
@@ -8308,7 +8485,7 @@
                                           </pic:cNvPicPr>
                                         </pic:nvPicPr>
                                         <pic:blipFill>
-                                          <a:blip r:embed="rId38">
+                                          <a:blip r:embed="rId40">
                                             <a:extLst>
                                               <a:ext uri="{28A0092B-C50C-407E-A947-70E740481C1C}">
                                                 <a14:useLocalDpi xmlns:a14="http://schemas.microsoft.com/office/drawing/2010/main" val="0"/>
@@ -8353,7 +8530,7 @@
           </mc:Choice>
           <mc:Fallback>
             <w:pict>
-              <v:shape w14:anchorId="72CF1E10" id="_x0000_s1052" type="#_x0000_t202" style="width:256.05pt;height:140.15pt;visibility:visible;mso-wrap-style:square;mso-left-percent:-10001;mso-top-percent:-10001;mso-position-horizontal:absolute;mso-position-horizontal-relative:char;mso-position-vertical:absolute;mso-position-vertical-relative:line;mso-left-percent:-10001;mso-top-percent:-10001;v-text-anchor:top" o:gfxdata="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">
+              <v:shape w14:anchorId="72CF1E10" id="_x0000_s1052" type="#_x0000_t202" style="width:256.05pt;height:140.15pt;visibility:visible;mso-wrap-style:square;mso-left-percent:-10001;mso-top-percent:-10001;mso-position-horizontal:absolute;mso-position-horizontal-relative:char;mso-position-vertical:absolute;mso-position-vertical-relative:line;mso-left-percent:-10001;mso-top-percent:-10001;v-text-anchor:top" o:gfxdata="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">
                 <v:textbox style="mso-fit-shape-to-text:t">
                   <w:txbxContent>
                     <w:p>
@@ -8379,7 +8556,7 @@
                                     </pic:cNvPicPr>
                                   </pic:nvPicPr>
                                   <pic:blipFill>
-                                    <a:blip r:embed="rId38">
+                                    <a:blip r:embed="rId40">
                                       <a:extLst>
                                         <a:ext uri="{28A0092B-C50C-407E-A947-70E740481C1C}">
                                           <a14:useLocalDpi xmlns:a14="http://schemas.microsoft.com/office/drawing/2010/main" val="0"/>
@@ -8525,7 +8702,7 @@
                                           <pic:cNvPicPr/>
                                         </pic:nvPicPr>
                                         <pic:blipFill>
-                                          <a:blip r:embed="rId39"/>
+                                          <a:blip r:embed="rId41"/>
                                           <a:stretch>
                                             <a:fillRect/>
                                           </a:stretch>
@@ -8559,7 +8736,7 @@
           </mc:Choice>
           <mc:Fallback>
             <w:pict>
-              <v:shape w14:anchorId="162173CD" id="_x0000_s1053" type="#_x0000_t202" style="width:257.3pt;height:154pt;visibility:visible;mso-wrap-style:square;mso-left-percent:-10001;mso-top-percent:-10001;mso-position-horizontal:absolute;mso-position-horizontal-relative:char;mso-position-vertical:absolute;mso-position-vertical-relative:line;mso-left-percent:-10001;mso-top-percent:-10001;v-text-anchor:top" o:gfxdata="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">
+              <v:shape w14:anchorId="162173CD" id="_x0000_s1053" type="#_x0000_t202" style="width:257.3pt;height:154pt;visibility:visible;mso-wrap-style:square;mso-left-percent:-10001;mso-top-percent:-10001;mso-position-horizontal:absolute;mso-position-horizontal-relative:char;mso-position-vertical:absolute;mso-position-vertical-relative:line;mso-left-percent:-10001;mso-top-percent:-10001;v-text-anchor:top" o:gfxdata="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">
                 <v:textbox>
                   <w:txbxContent>
                     <w:p>
@@ -8583,7 +8760,7 @@
                                     <pic:cNvPicPr/>
                                   </pic:nvPicPr>
                                   <pic:blipFill>
-                                    <a:blip r:embed="rId39"/>
+                                    <a:blip r:embed="rId41"/>
                                     <a:stretch>
                                       <a:fillRect/>
                                     </a:stretch>
@@ -8732,10 +8909,7 @@
         <w:t xml:space="preserve">. </w:t>
       </w:r>
       <w:r>
-        <w:t xml:space="preserve">The rules are sorted by confidence ascending. The </w:t>
-      </w:r>
-      <w:r>
-        <w:t xml:space="preserve">confidence of all interesting rules ranges from approximately 0.3 to approximately 0.8. </w:t>
+        <w:t xml:space="preserve">The rules are sorted by confidence ascending. The confidence of all interesting rules ranges from approximately 0.3 to approximately 0.8. </w:t>
       </w:r>
     </w:p>
     <w:p>
@@ -9015,6 +9189,7 @@
         <w:ind w:left="354" w:hanging="354"/>
       </w:pPr>
       <w:r>
+        <w:lastRenderedPageBreak/>
         <w:t>J. Clerk Maxwell, A Treatise on Electricity and Magnetism, 3rd ed., vol. 2. Oxford: Clarendon, 1892, pp.68–73.</w:t>
       </w:r>
     </w:p>
@@ -9051,11 +9226,7 @@
         <w:ind w:left="354" w:hanging="354"/>
       </w:pPr>
       <w:r>
-        <w:t xml:space="preserve">Y. Yorozu, M. Hirano, K. Oka, and Y. Tagawa, “Electron spectroscopy studies on magneto-optical media and plastic substrate interface,” IEEE </w:t>
-      </w:r>
-      <w:r>
-        <w:lastRenderedPageBreak/>
-        <w:t>Transl. J. Magn. Japan, vol. 2, pp. 740–741, August 1987 [Digests 9th Annual Conf. Magnetics Japan, p. 301, 1982].</w:t>
+        <w:t>Y. Yorozu, M. Hirano, K. Oka, and Y. Tagawa, “Electron spectroscopy studies on magneto-optical media and plastic substrate interface,” IEEE Transl. J. Magn. Japan, vol. 2, pp. 740–741, August 1987 [Digests 9th Annual Conf. Magnetics Japan, p. 301, 1982].</w:t>
       </w:r>
     </w:p>
     <w:p>

</xml_diff>